<commit_message>
fix typos on ch. 3 notes
</commit_message>
<xml_diff>
--- a/01-course-notes/03-inference-for-a-categorical-variable-with-more-than-two-categories.docx
+++ b/01-course-notes/03-inference-for-a-categorical-variable-with-more-than-two-categories.docx
@@ -90,7 +90,7 @@
         <w:t xml:space="preserve">The analyses we completed in Chapter 2 were for a single categorical variable with only two outcomes. For example, in the helper/hinderer study, the babies were choosing either one toy or the other. In the sex discrimination example, each employee selected for management was either a woman or a man. Next, we’ll consider problems involving a single categorical variable which has more than two categories.</w:t>
       </w:r>
     </w:p>
-    <w:bookmarkStart w:id="72" w:name="example-3.1-fire-incidents"/>
+    <w:bookmarkStart w:id="73" w:name="example-3.1-fire-incidents"/>
     <w:p>
       <w:pPr>
         <w:pStyle w:val="Heading2"/>
@@ -468,54 +468,7 @@
         <w:pStyle w:val="FirstParagraph"/>
       </w:pPr>
       <w:r>
-        <w:t xml:space="preserve">Using the data, we can determine the proportion of fires occurring in each season are given below:</w:t>
-      </w:r>
-    </w:p>
-    <w:p>
-      <w:pPr>
-        <w:pStyle w:val="SourceCode"/>
-      </w:pPr>
-      <w:r>
-        <w:rPr>
-          <w:rStyle w:val="VerbatimChar"/>
-        </w:rPr>
-        <w:t xml:space="preserve"> Season  Prop</w:t>
-      </w:r>
-      <w:r>
-        <w:br/>
-      </w:r>
-      <w:r>
-        <w:rPr>
-          <w:rStyle w:val="VerbatimChar"/>
-        </w:rPr>
-        <w:t xml:space="preserve">   Fall 0.219</w:t>
-      </w:r>
-      <w:r>
-        <w:br/>
-      </w:r>
-      <w:r>
-        <w:rPr>
-          <w:rStyle w:val="VerbatimChar"/>
-        </w:rPr>
-        <w:t xml:space="preserve"> Winter 0.073</w:t>
-      </w:r>
-      <w:r>
-        <w:br/>
-      </w:r>
-      <w:r>
-        <w:rPr>
-          <w:rStyle w:val="VerbatimChar"/>
-        </w:rPr>
-        <w:t xml:space="preserve"> Spring 0.112</w:t>
-      </w:r>
-      <w:r>
-        <w:br/>
-      </w:r>
-      <w:r>
-        <w:rPr>
-          <w:rStyle w:val="VerbatimChar"/>
-        </w:rPr>
-        <w:t xml:space="preserve"> Summer 0.596</w:t>
+        <w:t xml:space="preserve">Using the data, we can determine the proportion of fires occurring in each season across all of California. These proportions are given below:</w:t>
       </w:r>
     </w:p>
     <w:bookmarkStart w:id="25" w:name="annotated-cell-2"/>
@@ -689,10 +642,62 @@
     </w:p>
     <w:p>
       <w:pPr>
+        <w:pStyle w:val="SourceCode"/>
+      </w:pPr>
+      <w:r>
+        <w:rPr>
+          <w:rStyle w:val="VerbatimChar"/>
+        </w:rPr>
+        <w:t xml:space="preserve"> Season  Prop</w:t>
+      </w:r>
+      <w:r>
+        <w:br/>
+      </w:r>
+      <w:r>
+        <w:rPr>
+          <w:rStyle w:val="VerbatimChar"/>
+        </w:rPr>
+        <w:t xml:space="preserve">   Fall 0.219</w:t>
+      </w:r>
+      <w:r>
+        <w:br/>
+      </w:r>
+      <w:r>
+        <w:rPr>
+          <w:rStyle w:val="VerbatimChar"/>
+        </w:rPr>
+        <w:t xml:space="preserve"> Winter 0.073</w:t>
+      </w:r>
+      <w:r>
+        <w:br/>
+      </w:r>
+      <w:r>
+        <w:rPr>
+          <w:rStyle w:val="VerbatimChar"/>
+        </w:rPr>
+        <w:t xml:space="preserve"> Spring 0.112</w:t>
+      </w:r>
+      <w:r>
+        <w:br/>
+      </w:r>
+      <w:r>
+        <w:rPr>
+          <w:rStyle w:val="VerbatimChar"/>
+        </w:rPr>
+        <w:t xml:space="preserve"> Summer 0.596</w:t>
+      </w:r>
+    </w:p>
+    <w:p>
+      <w:pPr>
         <w:pStyle w:val="FirstParagraph"/>
       </w:pPr>
       <w:r>
         <w:t xml:space="preserve">The fire chief reported a total of 146 fires occurred in Riverside county between 2013 and 2020.</w:t>
+      </w:r>
+    </w:p>
+    <w:p>
+      <w:r>
+        <w:br w:type="page"/>
       </w:r>
     </w:p>
     <w:tbl>
@@ -815,6 +820,24 @@
               </w:rPr>
               <w:t xml:space="preserve">)</w:t>
             </w:r>
+            <w:r>
+              <w:br/>
+            </w:r>
+            <w:r>
+              <w:br/>
+            </w:r>
+            <w:r>
+              <w:rPr>
+                <w:rStyle w:val="FunctionTok"/>
+              </w:rPr>
+              <w:t xml:space="preserve">head</w:t>
+            </w:r>
+            <w:r>
+              <w:rPr>
+                <w:rStyle w:val="NormalTok"/>
+              </w:rPr>
+              <w:t xml:space="preserve">(riverside_incidents)</w:t>
+            </w:r>
           </w:p>
           <w:bookmarkEnd w:id="26"/>
           <w:p>
@@ -892,9 +915,128 @@
               <w:t xml:space="preserve">filter the data set to include only Riverside county.</w:t>
             </w:r>
           </w:p>
+          <w:p>
+            <w:pPr>
+              <w:pStyle w:val="DefinitionTerm"/>
+            </w:pPr>
+            <w:r>
+              <w:t xml:space="preserve">Line 5</w:t>
+            </w:r>
+          </w:p>
+          <w:p>
+            <w:pPr>
+              <w:pStyle w:val="Definition"/>
+            </w:pPr>
+            <w:r>
+              <w:t xml:space="preserve">Preview the top 6 rows of the</w:t>
+            </w:r>
+            <w:r>
+              <w:t xml:space="preserve"> </w:t>
+            </w:r>
+            <w:r>
+              <w:rPr>
+                <w:rStyle w:val="VerbatimChar"/>
+              </w:rPr>
+              <w:t xml:space="preserve">riverside_incidents</w:t>
+            </w:r>
+            <w:r>
+              <w:t xml:space="preserve"> </w:t>
+            </w:r>
+            <w:r>
+              <w:t xml:space="preserve">data set.</w:t>
+            </w:r>
+          </w:p>
+          <w:p>
+            <w:pPr>
+              <w:pStyle w:val="SourceCode"/>
+            </w:pPr>
+            <w:r>
+              <w:rPr>
+                <w:rStyle w:val="VerbatimChar"/>
+              </w:rPr>
+              <w:t xml:space="preserve"># A tibble: 6 × 9</w:t>
+            </w:r>
+            <w:r>
+              <w:br/>
+            </w:r>
+            <w:r>
+              <w:rPr>
+                <w:rStyle w:val="VerbatimChar"/>
+              </w:rPr>
+              <w:t xml:space="preserve">   Year Season Month Name      AcresBurned Counties CrewsInvolved Dozers Engines</w:t>
+            </w:r>
+            <w:r>
+              <w:br/>
+            </w:r>
+            <w:r>
+              <w:rPr>
+                <w:rStyle w:val="VerbatimChar"/>
+              </w:rPr>
+              <w:t xml:space="preserve">  &lt;dbl&gt; &lt;chr&gt;  &lt;chr&gt; &lt;chr&gt;           &lt;dbl&gt; &lt;chr&gt;            &lt;dbl&gt;  &lt;dbl&gt;   &lt;dbl&gt;</w:t>
+            </w:r>
+            <w:r>
+              <w:br/>
+            </w:r>
+            <w:r>
+              <w:rPr>
+                <w:rStyle w:val="VerbatimChar"/>
+              </w:rPr>
+              <w:t xml:space="preserve">1  2013 Summer Jul   Mountain…       27531 Riversi…            NA     NA      NA</w:t>
+            </w:r>
+            <w:r>
+              <w:br/>
+            </w:r>
+            <w:r>
+              <w:rPr>
+                <w:rStyle w:val="VerbatimChar"/>
+              </w:rPr>
+              <w:t xml:space="preserve">2  2013 Summer Aug   Silver F…       20292 Riversi…            63     20     201</w:t>
+            </w:r>
+            <w:r>
+              <w:br/>
+            </w:r>
+            <w:r>
+              <w:rPr>
+                <w:rStyle w:val="VerbatimChar"/>
+              </w:rPr>
+              <w:t xml:space="preserve">3  2013 Spring May   Summit F…        3166 Riversi…            36      5      62</w:t>
+            </w:r>
+            <w:r>
+              <w:br/>
+            </w:r>
+            <w:r>
+              <w:rPr>
+                <w:rStyle w:val="VerbatimChar"/>
+              </w:rPr>
+              <w:t xml:space="preserve">4  2013 Summer Aug   Falls Fi…        1383 Riversi…            NA     NA      NA</w:t>
+            </w:r>
+            <w:r>
+              <w:br/>
+            </w:r>
+            <w:r>
+              <w:rPr>
+                <w:rStyle w:val="VerbatimChar"/>
+              </w:rPr>
+              <w:t xml:space="preserve">5  2013 Spring May   Gorgonio…         510 Riversi…            NA     NA      NA</w:t>
+            </w:r>
+            <w:r>
+              <w:br/>
+            </w:r>
+            <w:r>
+              <w:rPr>
+                <w:rStyle w:val="VerbatimChar"/>
+              </w:rPr>
+              <w:t xml:space="preserve">6  2013 Winter Feb   Jurupa F…         311 Riversi…            NA     NA      NA</w:t>
+            </w:r>
+          </w:p>
         </w:tc>
       </w:tr>
     </w:tbl>
+    <w:p>
+      <w:r>
+        <w:br w:type="page"/>
+      </w:r>
+    </w:p>
     <w:tbl>
       <w:tblPr>
         <w:tblStyle w:val="Table"/>
@@ -1175,11 +1317,18 @@
           <w:tcPr/>
           <w:p>
             <w:pPr>
-              <w:pStyle w:val="Compact"/>
               <w:jc w:val="left"/>
             </w:pPr>
             <w:r>
               <w:t xml:space="preserve">Hypotheses</w:t>
+            </w:r>
+          </w:p>
+          <w:p>
+            <w:pPr>
+              <w:jc w:val="left"/>
+            </w:pPr>
+            <w:r>
+              <w:br/>
             </w:r>
           </w:p>
         </w:tc>
@@ -1416,7 +1565,12 @@
         <w:t xml:space="preserve"> </w:t>
       </w:r>
       <w:r>
-        <w:t xml:space="preserve">the fire patterns are occurring equally across the four seasons (i.e., that the null hypothesis is true) and then get a good idea of what outcomes we would expect to see if this were really the case. Then, we will check to see if the observed outcomes given in the data are consistent (or inconsistent) with what we expected to see under the null hypothesis. If the observed data are inconsistent with the outcomes expected under the null, then we have sufficient statistical evidence to say the number of fires vary across the four seasons.</w:t>
+        <w:t xml:space="preserve">the the seasonal distribution of fires in Riverside County matches the seasonal distribution of fires across California (i.e., that the null hypothesis is true) and then get a good idea of what outcomes we would expect to see if this were really the case. Then, we will check to see if the observed outcomes given in the data are consistent (or inconsistent) with what we expected to see under the null hypothesis. If the observed data are inconsistent with the outcomes expected under the null, then we have sufficient statistical evidence to say the number of fires vary across the four seasons.</w:t>
+      </w:r>
+    </w:p>
+    <w:p>
+      <w:r>
+        <w:br w:type="page"/>
       </w:r>
     </w:p>
     <w:p>
@@ -1718,7 +1872,7 @@
             <w:r>
               <w:drawing>
                 <wp:inline>
-                  <wp:extent cx="3733800" cy="2331176"/>
+                  <wp:extent cx="3467100" cy="2164663"/>
                   <wp:effectExtent b="0" l="0" r="0" t="0"/>
                   <wp:docPr descr="" title="" id="29" name="Picture"/>
                   <a:graphic>
@@ -1739,7 +1893,7 @@
                         <pic:spPr bwMode="auto">
                           <a:xfrm>
                             <a:off x="0" y="0"/>
-                            <a:ext cx="3733800" cy="2331176"/>
+                            <a:ext cx="3467100" cy="2164663"/>
                           </a:xfrm>
                           <a:prstGeom prst="rect">
                             <a:avLst/>
@@ -2068,6 +2222,105 @@
               <w:left w:w="144" w:type="dxa"/>
             </w:tcMar>
           </w:tcPr>
+          <w:bookmarkStart w:id="31" w:name="annotated-cell-1"/>
+          <w:p>
+            <w:pPr>
+              <w:pStyle w:val="SourceCode"/>
+            </w:pPr>
+            <w:r>
+              <w:rPr>
+                <w:rStyle w:val="NormalTok"/>
+              </w:rPr>
+              <w:t xml:space="preserve">riverside_incidents </w:t>
+            </w:r>
+            <w:r>
+              <w:rPr>
+                <w:rStyle w:val="SpecialCharTok"/>
+              </w:rPr>
+              <w:t xml:space="preserve">|&gt;</w:t>
+            </w:r>
+            <w:r>
+              <w:br/>
+            </w:r>
+            <w:r>
+              <w:rPr>
+                <w:rStyle w:val="NormalTok"/>
+              </w:rPr>
+              <w:t xml:space="preserve">  </w:t>
+            </w:r>
+            <w:r>
+              <w:rPr>
+                <w:rStyle w:val="FunctionTok"/>
+              </w:rPr>
+              <w:t xml:space="preserve">count</w:t>
+            </w:r>
+            <w:r>
+              <w:rPr>
+                <w:rStyle w:val="NormalTok"/>
+              </w:rPr>
+              <w:t xml:space="preserve">(Season)</w:t>
+            </w:r>
+          </w:p>
+          <w:bookmarkEnd w:id="31"/>
+          <w:p>
+            <w:pPr>
+              <w:pStyle w:val="DefinitionTerm"/>
+            </w:pPr>
+            <w:r>
+              <w:t xml:space="preserve">Line 1</w:t>
+            </w:r>
+          </w:p>
+          <w:p>
+            <w:pPr>
+              <w:pStyle w:val="Definition"/>
+            </w:pPr>
+            <w:r>
+              <w:t xml:space="preserve">Start with the</w:t>
+            </w:r>
+            <w:r>
+              <w:t xml:space="preserve"> </w:t>
+            </w:r>
+            <w:r>
+              <w:rPr>
+                <w:rStyle w:val="VerbatimChar"/>
+              </w:rPr>
+              <w:t xml:space="preserve">riverside_incidents</w:t>
+            </w:r>
+            <w:r>
+              <w:t xml:space="preserve"> </w:t>
+            </w:r>
+            <w:r>
+              <w:t xml:space="preserve">data set containing only fires in Riverside county, then</w:t>
+            </w:r>
+          </w:p>
+          <w:p>
+            <w:pPr>
+              <w:pStyle w:val="DefinitionTerm"/>
+            </w:pPr>
+            <w:r>
+              <w:t xml:space="preserve">Line 2</w:t>
+            </w:r>
+          </w:p>
+          <w:p>
+            <w:pPr>
+              <w:pStyle w:val="Definition"/>
+            </w:pPr>
+            <w:r>
+              <w:t xml:space="preserve">summarize the data to obtain the number of fires in each</w:t>
+            </w:r>
+            <w:r>
+              <w:t xml:space="preserve"> </w:t>
+            </w:r>
+            <w:r>
+              <w:rPr>
+                <w:rStyle w:val="VerbatimChar"/>
+              </w:rPr>
+              <w:t xml:space="preserve">Season</w:t>
+            </w:r>
+            <w:r>
+              <w:t xml:space="preserve">.</w:t>
+            </w:r>
+          </w:p>
           <w:p>
             <w:pPr>
               <w:pStyle w:val="SourceCode"/>
@@ -2131,105 +2384,6 @@
                 <w:rStyle w:val="VerbatimChar"/>
               </w:rPr>
               <w:t xml:space="preserve">4 Winter     5</w:t>
-            </w:r>
-          </w:p>
-          <w:bookmarkStart w:id="31" w:name="annotated-cell-1"/>
-          <w:p>
-            <w:pPr>
-              <w:pStyle w:val="SourceCode"/>
-            </w:pPr>
-            <w:r>
-              <w:rPr>
-                <w:rStyle w:val="NormalTok"/>
-              </w:rPr>
-              <w:t xml:space="preserve">riverside_incidents </w:t>
-            </w:r>
-            <w:r>
-              <w:rPr>
-                <w:rStyle w:val="SpecialCharTok"/>
-              </w:rPr>
-              <w:t xml:space="preserve">|&gt;</w:t>
-            </w:r>
-            <w:r>
-              <w:br/>
-            </w:r>
-            <w:r>
-              <w:rPr>
-                <w:rStyle w:val="NormalTok"/>
-              </w:rPr>
-              <w:t xml:space="preserve">  </w:t>
-            </w:r>
-            <w:r>
-              <w:rPr>
-                <w:rStyle w:val="FunctionTok"/>
-              </w:rPr>
-              <w:t xml:space="preserve">count</w:t>
-            </w:r>
-            <w:r>
-              <w:rPr>
-                <w:rStyle w:val="NormalTok"/>
-              </w:rPr>
-              <w:t xml:space="preserve">(Season)</w:t>
-            </w:r>
-          </w:p>
-          <w:bookmarkEnd w:id="31"/>
-          <w:p>
-            <w:pPr>
-              <w:pStyle w:val="DefinitionTerm"/>
-            </w:pPr>
-            <w:r>
-              <w:t xml:space="preserve">Line 1</w:t>
-            </w:r>
-          </w:p>
-          <w:p>
-            <w:pPr>
-              <w:pStyle w:val="Definition"/>
-            </w:pPr>
-            <w:r>
-              <w:t xml:space="preserve">Start with the</w:t>
-            </w:r>
-            <w:r>
-              <w:t xml:space="preserve"> </w:t>
-            </w:r>
-            <w:r>
-              <w:rPr>
-                <w:rStyle w:val="VerbatimChar"/>
-              </w:rPr>
-              <w:t xml:space="preserve">riverside_incidents</w:t>
-            </w:r>
-            <w:r>
-              <w:t xml:space="preserve"> </w:t>
-            </w:r>
-            <w:r>
-              <w:t xml:space="preserve">data set containing only fires in Riverside county, then</w:t>
-            </w:r>
-          </w:p>
-          <w:p>
-            <w:pPr>
-              <w:pStyle w:val="DefinitionTerm"/>
-            </w:pPr>
-            <w:r>
-              <w:t xml:space="preserve">Line 2</w:t>
-            </w:r>
-          </w:p>
-          <w:p>
-            <w:pPr>
-              <w:pStyle w:val="Definition"/>
-            </w:pPr>
-            <w:r>
-              <w:t xml:space="preserve">summarize the data to obtain the number of fires in each</w:t>
-            </w:r>
-            <w:r>
-              <w:t xml:space="preserve"> </w:t>
-            </w:r>
-            <w:r>
-              <w:rPr>
-                <w:rStyle w:val="VerbatimChar"/>
-              </w:rPr>
-              <w:t xml:space="preserve">Season</w:t>
-            </w:r>
-            <w:r>
-              <w:t xml:space="preserve">.</w:t>
             </w:r>
           </w:p>
         </w:tc>
@@ -4496,7 +4650,7 @@
               <a:graphicData uri="http://schemas.openxmlformats.org/drawingml/2006/picture">
                 <pic:pic>
                   <pic:nvPicPr>
-                    <pic:cNvPr descr="03-inference-for-a-categorical-variable-with-more-than-two-categories_files/figure-docx/unnamed-chunk-15-1.png" id="52" name="Picture"/>
+                    <pic:cNvPr descr="03-inference-for-a-categorical-variable-with-more-than-two-categories_files/figure-docx/unnamed-chunk-14-1.png" id="52" name="Picture"/>
                     <pic:cNvPicPr>
                       <a:picLocks noChangeArrowheads="1" noChangeAspect="1"/>
                     </pic:cNvPicPr>
@@ -5468,7 +5622,7 @@
             <w:r>
               <w:drawing>
                 <wp:inline>
-                  <wp:extent cx="5334000" cy="1433593"/>
+                  <wp:extent cx="4800600" cy="1290233"/>
                   <wp:effectExtent b="0" l="0" r="0" t="0"/>
                   <wp:docPr descr="" title="" id="56" name="Picture"/>
                   <a:graphic>
@@ -5489,7 +5643,7 @@
                         <pic:spPr bwMode="auto">
                           <a:xfrm>
                             <a:off x="0" y="0"/>
-                            <a:ext cx="5334000" cy="1433593"/>
+                            <a:ext cx="4800600" cy="1290233"/>
                           </a:xfrm>
                           <a:prstGeom prst="rect">
                             <a:avLst/>
@@ -5944,7 +6098,7 @@
         </m:r>
       </m:oMath>
       <w:r>
-        <w:t xml:space="preserve">. Is this value consistent with results we would expect to see if Fires are equally dispersed over the four seasons? Explain.</w:t>
+        <w:t xml:space="preserve">. Is this value consistent with results we would expect to see if the seasonal distribution of fires in Riverside County matches the seasonal distribution of fires across California? Explain.</w:t>
       </w:r>
     </w:p>
     <w:p>
@@ -6472,6 +6626,7 @@
         <w:t xml:space="preserve">: a list of the categories and associated expected proportions</w:t>
       </w:r>
     </w:p>
+    <w:bookmarkStart w:id="70" w:name="annotated-cell-3"/>
     <w:p>
       <w:pPr>
         <w:pStyle w:val="SourceCode"/>
@@ -6615,13 +6770,7 @@
         <w:rPr>
           <w:rStyle w:val="NormalTok"/>
         </w:rPr>
-        <w:t xml:space="preserve">) </w:t>
-      </w:r>
-      <w:r>
-        <w:rPr>
-          <w:rStyle w:val="CommentTok"/>
-        </w:rPr>
-        <w:t xml:space="preserve"># note this goes in alphabetical order (Fall, Spring, Summer, Winter)</w:t>
+        <w:t xml:space="preserve">)</w:t>
       </w:r>
       <w:r>
         <w:br/>
@@ -6631,6 +6780,194 @@
           <w:rStyle w:val="NormalTok"/>
         </w:rPr>
         <w:t xml:space="preserve">           )</w:t>
+      </w:r>
+    </w:p>
+    <w:bookmarkEnd w:id="70"/>
+    <w:p>
+      <w:pPr>
+        <w:pStyle w:val="DefinitionTerm"/>
+      </w:pPr>
+      <w:r>
+        <w:t xml:space="preserve">Line 1</w:t>
+      </w:r>
+    </w:p>
+    <w:p>
+      <w:pPr>
+        <w:pStyle w:val="Definition"/>
+      </w:pPr>
+      <w:r>
+        <w:t xml:space="preserve">Load the</w:t>
+      </w:r>
+      <w:r>
+        <w:t xml:space="preserve"> </w:t>
+      </w:r>
+      <w:r>
+        <w:rPr>
+          <w:rStyle w:val="VerbatimChar"/>
+        </w:rPr>
+        <w:t xml:space="preserve">infer</w:t>
+      </w:r>
+      <w:r>
+        <w:t xml:space="preserve"> </w:t>
+      </w:r>
+      <w:r>
+        <w:t xml:space="preserve">package.</w:t>
+      </w:r>
+    </w:p>
+    <w:p>
+      <w:pPr>
+        <w:pStyle w:val="DefinitionTerm"/>
+      </w:pPr>
+      <w:r>
+        <w:t xml:space="preserve">Line 2</w:t>
+      </w:r>
+    </w:p>
+    <w:p>
+      <w:pPr>
+        <w:pStyle w:val="Definition"/>
+      </w:pPr>
+      <w:r>
+        <w:t xml:space="preserve">For the</w:t>
+      </w:r>
+      <w:r>
+        <w:t xml:space="preserve"> </w:t>
+      </w:r>
+      <w:r>
+        <w:rPr>
+          <w:rStyle w:val="VerbatimChar"/>
+        </w:rPr>
+        <w:t xml:space="preserve">chisq_test()</w:t>
+      </w:r>
+      <w:r>
+        <w:t xml:space="preserve"> </w:t>
+      </w:r>
+      <w:r>
+        <w:t xml:space="preserve">function, provide the data set input</w:t>
+      </w:r>
+      <w:r>
+        <w:t xml:space="preserve"> </w:t>
+      </w:r>
+      <w:r>
+        <w:rPr>
+          <w:rStyle w:val="VerbatimChar"/>
+        </w:rPr>
+        <w:t xml:space="preserve">x =</w:t>
+      </w:r>
+      <w:r>
+        <w:t xml:space="preserve">, and</w:t>
+      </w:r>
+    </w:p>
+    <w:p>
+      <w:pPr>
+        <w:pStyle w:val="DefinitionTerm"/>
+      </w:pPr>
+      <w:r>
+        <w:t xml:space="preserve">Line 3</w:t>
+      </w:r>
+    </w:p>
+    <w:p>
+      <w:pPr>
+        <w:pStyle w:val="Definition"/>
+      </w:pPr>
+      <w:r>
+        <w:t xml:space="preserve">indicate the variable of interest in</w:t>
+      </w:r>
+      <w:r>
+        <w:t xml:space="preserve"> </w:t>
+      </w:r>
+      <w:r>
+        <w:rPr>
+          <w:rStyle w:val="VerbatimChar"/>
+        </w:rPr>
+        <w:t xml:space="preserve">response =</w:t>
+      </w:r>
+      <w:r>
+        <w:t xml:space="preserve">.</w:t>
+      </w:r>
+    </w:p>
+    <w:p>
+      <w:pPr>
+        <w:pStyle w:val="DefinitionTerm"/>
+      </w:pPr>
+      <w:r>
+        <w:t xml:space="preserve">Line 4</w:t>
+      </w:r>
+    </w:p>
+    <w:p>
+      <w:pPr>
+        <w:pStyle w:val="Definition"/>
+      </w:pPr>
+      <w:r>
+        <w:t xml:space="preserve">Then provide the</w:t>
+      </w:r>
+      <w:r>
+        <w:t xml:space="preserve"> </w:t>
+      </w:r>
+      <w:r>
+        <w:rPr>
+          <w:iCs/>
+          <w:i/>
+        </w:rPr>
+        <w:t xml:space="preserve">expected</w:t>
+      </w:r>
+      <w:r>
+        <w:t xml:space="preserve"> </w:t>
+      </w:r>
+      <w:r>
+        <w:t xml:space="preserve">probabilities</w:t>
+      </w:r>
+      <w:r>
+        <w:t xml:space="preserve"> </w:t>
+      </w:r>
+      <w:r>
+        <w:rPr>
+          <w:bCs/>
+          <w:b/>
+        </w:rPr>
+        <w:t xml:space="preserve">in alphabetical order</w:t>
+      </w:r>
+      <w:r>
+        <w:t xml:space="preserve"> </w:t>
+      </w:r>
+      <w:r>
+        <w:t xml:space="preserve">for</w:t>
+      </w:r>
+      <w:r>
+        <w:t xml:space="preserve"> </w:t>
+      </w:r>
+      <w:r>
+        <w:rPr>
+          <w:rStyle w:val="VerbatimChar"/>
+        </w:rPr>
+        <w:t xml:space="preserve">p = c()</w:t>
+      </w:r>
+      <w:r>
+        <w:t xml:space="preserve">.</w:t>
+      </w:r>
+    </w:p>
+    <w:p>
+      <w:pPr>
+        <w:pStyle w:val="DefinitionTerm"/>
+      </w:pPr>
+      <w:r>
+        <w:t xml:space="preserve">Line 5</w:t>
+      </w:r>
+    </w:p>
+    <w:p>
+      <w:pPr>
+        <w:pStyle w:val="Definition"/>
+      </w:pPr>
+      <w:r>
+        <w:t xml:space="preserve">Ensure you close the function</w:t>
+      </w:r>
+      <w:r>
+        <w:t xml:space="preserve"> </w:t>
+      </w:r>
+      <w:r>
+        <w:rPr>
+          <w:rStyle w:val="VerbatimChar"/>
+        </w:rPr>
+        <w:t xml:space="preserve">()</w:t>
       </w:r>
     </w:p>
     <w:p>
@@ -6680,50 +7017,12 @@
         <w:pStyle w:val="Compact"/>
       </w:pPr>
       <w:r>
-        <w:t xml:space="preserve">From the output above, identify your observed Chi-square test statistic with the degrees of freedom (</w:t>
-      </w:r>
-      <m:oMath>
-        <m:sSubSup>
-          <m:e>
-            <m:r>
-              <m:t>χ</m:t>
-            </m:r>
-          </m:e>
-          <m:sub>
-            <m:r>
-              <m:t>d</m:t>
-            </m:r>
-            <m:r>
-              <m:t>f</m:t>
-            </m:r>
-          </m:sub>
-          <m:sup>
-            <m:r>
-              <m:t>2</m:t>
-            </m:r>
-          </m:sup>
-        </m:sSubSup>
-        <m:r>
-          <m:rPr>
-            <m:sty m:val="p"/>
-          </m:rPr>
-          <m:t>)</m:t>
-        </m:r>
-      </m:oMath>
-      <w:r>
-        <w:t xml:space="preserve">, and the associated p-value.</w:t>
+        <w:t xml:space="preserve">State a conclusion for your research question.</w:t>
       </w:r>
     </w:p>
     <w:p>
-      <w:pPr>
-        <w:numPr>
-          <w:ilvl w:val="0"/>
-          <w:numId w:val="1025"/>
-        </w:numPr>
-        <w:pStyle w:val="Compact"/>
-      </w:pPr>
-      <w:r>
-        <w:t xml:space="preserve">State a conclusion for your research question.</w:t>
+      <w:r>
+        <w:br w:type="page"/>
       </w:r>
     </w:p>
     <w:tbl>
@@ -6768,12 +7067,12 @@
                 <wp:inline>
                   <wp:extent cx="152400" cy="152400"/>
                   <wp:effectExtent b="0" l="0" r="0" t="0"/>
-                  <wp:docPr descr="" title="" id="70" name="Picture"/>
+                  <wp:docPr descr="" title="" id="71" name="Picture"/>
                   <a:graphic>
                     <a:graphicData uri="http://schemas.openxmlformats.org/drawingml/2006/picture">
                       <pic:pic>
                         <pic:nvPicPr>
-                          <pic:cNvPr descr="C:\Users\erobin17\AppData\Local\Programs\Quarto\share\formats\docx\warning.png" id="71" name="Picture"/>
+                          <pic:cNvPr descr="C:\Users\erobin17\AppData\Local\Programs\Quarto\share\formats\docx\warning.png" id="72" name="Picture"/>
                           <pic:cNvPicPr>
                             <a:picLocks noChangeArrowheads="1" noChangeAspect="1"/>
                           </pic:cNvPicPr>
@@ -6866,53 +7165,53 @@
             <w:pPr>
               <w:numPr>
                 <w:ilvl w:val="0"/>
+                <w:numId w:val="1025"/>
+              </w:numPr>
+              <w:pStyle w:val="Compact"/>
+            </w:pPr>
+            <w:r>
+              <w:t xml:space="preserve">The observations are independent</w:t>
+            </w:r>
+          </w:p>
+          <w:p>
+            <w:pPr>
+              <w:numPr>
+                <w:ilvl w:val="0"/>
+                <w:numId w:val="1025"/>
+              </w:numPr>
+              <w:pStyle w:val="Compact"/>
+            </w:pPr>
+            <w:r>
+              <w:t xml:space="preserve">We have a</w:t>
+            </w:r>
+            <w:r>
+              <w:t xml:space="preserve"> </w:t>
+            </w:r>
+            <w:r>
+              <w:t xml:space="preserve">“</w:t>
+            </w:r>
+            <w:r>
+              <w:t xml:space="preserve">large enough</w:t>
+            </w:r>
+            <w:r>
+              <w:t xml:space="preserve">”</w:t>
+            </w:r>
+            <w:r>
+              <w:t xml:space="preserve"> </w:t>
+            </w:r>
+            <w:r>
+              <w:t xml:space="preserve">sample size</w:t>
+            </w:r>
+          </w:p>
+          <w:p>
+            <w:pPr>
+              <w:numPr>
+                <w:ilvl w:val="1"/>
                 <w:numId w:val="1026"/>
               </w:numPr>
               <w:pStyle w:val="Compact"/>
             </w:pPr>
             <w:r>
-              <w:t xml:space="preserve">The observations are independent</w:t>
-            </w:r>
-          </w:p>
-          <w:p>
-            <w:pPr>
-              <w:numPr>
-                <w:ilvl w:val="0"/>
-                <w:numId w:val="1026"/>
-              </w:numPr>
-              <w:pStyle w:val="Compact"/>
-            </w:pPr>
-            <w:r>
-              <w:t xml:space="preserve">We have a</w:t>
-            </w:r>
-            <w:r>
-              <w:t xml:space="preserve"> </w:t>
-            </w:r>
-            <w:r>
-              <w:t xml:space="preserve">“</w:t>
-            </w:r>
-            <w:r>
-              <w:t xml:space="preserve">large enough</w:t>
-            </w:r>
-            <w:r>
-              <w:t xml:space="preserve">”</w:t>
-            </w:r>
-            <w:r>
-              <w:t xml:space="preserve"> </w:t>
-            </w:r>
-            <w:r>
-              <w:t xml:space="preserve">sample size</w:t>
-            </w:r>
-          </w:p>
-          <w:p>
-            <w:pPr>
-              <w:numPr>
-                <w:ilvl w:val="1"/>
-                <w:numId w:val="1027"/>
-              </w:numPr>
-              <w:pStyle w:val="Compact"/>
-            </w:pPr>
-            <w:r>
               <w:t xml:space="preserve">This is checked by verifying there are at least 5 expected counts in each category</w:t>
             </w:r>
           </w:p>
@@ -6930,6 +7229,18 @@
         </w:tc>
       </w:tr>
     </w:tbl>
+    <w:p>
+      <w:pPr>
+        <w:numPr>
+          <w:ilvl w:val="0"/>
+          <w:numId w:val="1027"/>
+        </w:numPr>
+        <w:pStyle w:val="Compact"/>
+      </w:pPr>
+      <w:r>
+        <w:t xml:space="preserve">Check the conditions are met for the Chi-square distribution to be a good approximation of the true simulated sampling distribution.</w:t>
+      </w:r>
+    </w:p>
     <w:p>
       <w:pPr>
         <w:numPr>
@@ -6939,7 +7250,7 @@
         <w:pStyle w:val="Compact"/>
       </w:pPr>
       <w:r>
-        <w:t xml:space="preserve">Check the conditions are met for the Chi-square distribution to be a good approximation of the true simulated sampling distribution.</w:t>
+        <w:t xml:space="preserve">Independent observations?</w:t>
       </w:r>
     </w:p>
     <w:p>
@@ -6951,34 +7262,22 @@
         <w:pStyle w:val="Compact"/>
       </w:pPr>
       <w:r>
-        <w:t xml:space="preserve">Independent observations?</w:t>
+        <w:t xml:space="preserve">“</w:t>
+      </w:r>
+      <w:r>
+        <w:t xml:space="preserve">Large enough</w:t>
+      </w:r>
+      <w:r>
+        <w:t xml:space="preserve">”</w:t>
+      </w:r>
+      <w:r>
+        <w:t xml:space="preserve"> </w:t>
+      </w:r>
+      <w:r>
+        <w:t xml:space="preserve">sample size?</w:t>
       </w:r>
     </w:p>
-    <w:p>
-      <w:pPr>
-        <w:numPr>
-          <w:ilvl w:val="0"/>
-          <w:numId w:val="1030"/>
-        </w:numPr>
-        <w:pStyle w:val="Compact"/>
-      </w:pPr>
-      <w:r>
-        <w:t xml:space="preserve">“</w:t>
-      </w:r>
-      <w:r>
-        <w:t xml:space="preserve">Large enough</w:t>
-      </w:r>
-      <w:r>
-        <w:t xml:space="preserve">”</w:t>
-      </w:r>
-      <w:r>
-        <w:t xml:space="preserve"> </w:t>
-      </w:r>
-      <w:r>
-        <w:t xml:space="preserve">sample size?</w:t>
-      </w:r>
-    </w:p>
-    <w:bookmarkEnd w:id="72"/>
+    <w:bookmarkEnd w:id="73"/>
     <w:sectPr/>
   </w:body>
 </w:document>
@@ -8598,91 +8897,6 @@
     </w:lvl>
     <w:lvl w:ilvl="8">
       <w:start w:val="17"/>
-      <w:numFmt w:val="decimal"/>
-      <w:lvlText w:val="%9."/>
-      <w:lvlJc w:val="left"/>
-      <w:pPr>
-        <w:ind w:left="6480" w:hanging="480"/>
-      </w:pPr>
-    </w:lvl>
-  </w:abstractNum>
-  <w:abstractNum w:abstractNumId="994118">
-    <w:nsid w:val="A994118"/>
-    <w:multiLevelType w:val="multilevel"/>
-    <w:lvl w:ilvl="0">
-      <w:start w:val="18"/>
-      <w:numFmt w:val="decimal"/>
-      <w:lvlText w:val="%1."/>
-      <w:lvlJc w:val="left"/>
-      <w:pPr>
-        <w:ind w:left="720" w:hanging="480"/>
-      </w:pPr>
-    </w:lvl>
-    <w:lvl w:ilvl="1">
-      <w:start w:val="18"/>
-      <w:numFmt w:val="decimal"/>
-      <w:lvlText w:val="%2."/>
-      <w:lvlJc w:val="left"/>
-      <w:pPr>
-        <w:ind w:left="1440" w:hanging="480"/>
-      </w:pPr>
-    </w:lvl>
-    <w:lvl w:ilvl="2">
-      <w:start w:val="18"/>
-      <w:numFmt w:val="decimal"/>
-      <w:lvlText w:val="%3."/>
-      <w:lvlJc w:val="left"/>
-      <w:pPr>
-        <w:ind w:left="2160" w:hanging="480"/>
-      </w:pPr>
-    </w:lvl>
-    <w:lvl w:ilvl="3">
-      <w:start w:val="18"/>
-      <w:numFmt w:val="decimal"/>
-      <w:lvlText w:val="%4."/>
-      <w:lvlJc w:val="left"/>
-      <w:pPr>
-        <w:ind w:left="2880" w:hanging="480"/>
-      </w:pPr>
-    </w:lvl>
-    <w:lvl w:ilvl="4">
-      <w:start w:val="18"/>
-      <w:numFmt w:val="decimal"/>
-      <w:lvlText w:val="%5."/>
-      <w:lvlJc w:val="left"/>
-      <w:pPr>
-        <w:ind w:left="3600" w:hanging="480"/>
-      </w:pPr>
-    </w:lvl>
-    <w:lvl w:ilvl="5">
-      <w:start w:val="18"/>
-      <w:numFmt w:val="decimal"/>
-      <w:lvlText w:val="%6."/>
-      <w:lvlJc w:val="left"/>
-      <w:pPr>
-        <w:ind w:left="4320" w:hanging="480"/>
-      </w:pPr>
-    </w:lvl>
-    <w:lvl w:ilvl="6">
-      <w:start w:val="18"/>
-      <w:numFmt w:val="decimal"/>
-      <w:lvlText w:val="%7."/>
-      <w:lvlJc w:val="left"/>
-      <w:pPr>
-        <w:ind w:left="5040" w:hanging="480"/>
-      </w:pPr>
-    </w:lvl>
-    <w:lvl w:ilvl="7">
-      <w:start w:val="18"/>
-      <w:numFmt w:val="decimal"/>
-      <w:lvlText w:val="%8."/>
-      <w:lvlJc w:val="left"/>
-      <w:pPr>
-        <w:ind w:left="5760" w:hanging="480"/>
-      </w:pPr>
-    </w:lvl>
-    <w:lvl w:ilvl="8">
-      <w:start w:val="18"/>
       <w:numFmt w:val="decimal"/>
       <w:lvlText w:val="%9."/>
       <w:lvlJc w:val="left"/>
@@ -9393,36 +9607,6 @@
     <w:abstractNumId w:val="991"/>
   </w:num>
   <w:num w:numId="1024">
-    <w:abstractNumId w:val="994118"/>
-    <w:lvlOverride w:ilvl="0">
-      <w:startOverride w:val="18"/>
-    </w:lvlOverride>
-    <w:lvlOverride w:ilvl="1">
-      <w:startOverride w:val="18"/>
-    </w:lvlOverride>
-    <w:lvlOverride w:ilvl="2">
-      <w:startOverride w:val="18"/>
-    </w:lvlOverride>
-    <w:lvlOverride w:ilvl="3">
-      <w:startOverride w:val="18"/>
-    </w:lvlOverride>
-    <w:lvlOverride w:ilvl="4">
-      <w:startOverride w:val="18"/>
-    </w:lvlOverride>
-    <w:lvlOverride w:ilvl="5">
-      <w:startOverride w:val="18"/>
-    </w:lvlOverride>
-    <w:lvlOverride w:ilvl="6">
-      <w:startOverride w:val="18"/>
-    </w:lvlOverride>
-    <w:lvlOverride w:ilvl="7">
-      <w:startOverride w:val="18"/>
-    </w:lvlOverride>
-    <w:lvlOverride w:ilvl="8">
-      <w:startOverride w:val="18"/>
-    </w:lvlOverride>
-  </w:num>
-  <w:num w:numId="1025">
     <w:abstractNumId w:val="994119"/>
     <w:lvlOverride w:ilvl="0">
       <w:startOverride w:val="19"/>
@@ -9451,14 +9635,14 @@
     <w:lvlOverride w:ilvl="8">
       <w:startOverride w:val="19"/>
     </w:lvlOverride>
+  </w:num>
+  <w:num w:numId="1025">
+    <w:abstractNumId w:val="991"/>
   </w:num>
   <w:num w:numId="1026">
     <w:abstractNumId w:val="991"/>
   </w:num>
   <w:num w:numId="1027">
-    <w:abstractNumId w:val="991"/>
-  </w:num>
-  <w:num w:numId="1028">
     <w:abstractNumId w:val="994120"/>
     <w:lvlOverride w:ilvl="0">
       <w:startOverride w:val="20"/>
@@ -9488,10 +9672,10 @@
       <w:startOverride w:val="20"/>
     </w:lvlOverride>
   </w:num>
-  <w:num w:numId="1029">
+  <w:num w:numId="1028">
     <w:abstractNumId w:val="991"/>
   </w:num>
-  <w:num w:numId="1030">
+  <w:num w:numId="1029">
     <w:abstractNumId w:val="991"/>
   </w:num>
 </w:numbering>

</xml_diff>